<commit_message>
Endeligt referat fra gårsdagens møde
</commit_message>
<xml_diff>
--- a/Mødedokumenter/Referater/Word/E3PRJ3_GR09_Referat_141124.docx
+++ b/Mødedokumenter/Referater/Word/E3PRJ3_GR09_Referat_141124.docx
@@ -72,47 +72,760 @@
     <w:p>
       <w:pPr>
         <w:pStyle w:val="Overskrift2"/>
-      </w:pPr>
-      <w:r>
-        <w:t>Personer:</w:t>
-      </w:r>
-    </w:p>
-    <w:p>
-      <w:r>
-        <w:t>Lasse Fisker</w:t>
-      </w:r>
-      <w:r>
-        <w:br/>
-        <w:t>Lukas Hedegaard</w:t>
-      </w:r>
-      <w:r>
-        <w:br/>
-        <w:t>Kristoffer Lerbæk</w:t>
-      </w:r>
-      <w:r>
-        <w:br/>
-        <w:t>Jeppe Hofni</w:t>
-      </w:r>
-      <w:r>
-        <w:br/>
-        <w:t>Kristian Boye</w:t>
-      </w:r>
-      <w:r>
-        <w:br/>
-        <w:t>Mathias Siig</w:t>
-      </w:r>
-      <w:r>
-        <w:br/>
-        <w:t>Felix Blix</w:t>
-      </w:r>
-      <w:r>
-        <w:t xml:space="preserve"> (afbud)</w:t>
-      </w:r>
-      <w:r>
-        <w:br/>
-        <w:t>Jonas Nikolajsen</w:t>
-      </w:r>
-    </w:p>
+        <w:rPr>
+          <w:rFonts w:eastAsia="SimSun"/>
+        </w:rPr>
+      </w:pPr>
+      <w:r>
+        <w:rPr>
+          <w:rFonts w:eastAsia="SimSun"/>
+        </w:rPr>
+        <w:t>Fremmøde</w:t>
+      </w:r>
+    </w:p>
+    <w:tbl>
+      <w:tblPr>
+        <w:tblW w:w="0" w:type="auto"/>
+        <w:tblBorders>
+          <w:top w:val="single" w:sz="4" w:space="0" w:color="00000A"/>
+          <w:left w:val="single" w:sz="4" w:space="0" w:color="00000A"/>
+          <w:bottom w:val="single" w:sz="4" w:space="0" w:color="00000A"/>
+          <w:right w:val="single" w:sz="4" w:space="0" w:color="00000A"/>
+          <w:insideH w:val="single" w:sz="4" w:space="0" w:color="00000A"/>
+          <w:insideV w:val="single" w:sz="4" w:space="0" w:color="00000A"/>
+        </w:tblBorders>
+        <w:tblLook w:val="04A0" w:firstRow="1" w:lastRow="0" w:firstColumn="1" w:lastColumn="0" w:noHBand="0" w:noVBand="1"/>
+      </w:tblPr>
+      <w:tblGrid>
+        <w:gridCol w:w="1270"/>
+        <w:gridCol w:w="1337"/>
+        <w:gridCol w:w="1026"/>
+        <w:gridCol w:w="1472"/>
+      </w:tblGrid>
+      <w:tr>
+        <w:tc>
+          <w:tcPr>
+            <w:tcW w:w="1270" w:type="dxa"/>
+            <w:tcBorders>
+              <w:top w:val="single" w:sz="4" w:space="0" w:color="00000A"/>
+              <w:left w:val="single" w:sz="4" w:space="0" w:color="00000A"/>
+              <w:bottom w:val="single" w:sz="4" w:space="0" w:color="00000A"/>
+              <w:right w:val="single" w:sz="4" w:space="0" w:color="00000A"/>
+            </w:tcBorders>
+            <w:hideMark/>
+          </w:tcPr>
+          <w:p>
+            <w:pPr>
+              <w:spacing w:after="0"/>
+              <w:rPr>
+                <w:rFonts w:eastAsia="SimSun"/>
+                <w:b/>
+              </w:rPr>
+            </w:pPr>
+            <w:r>
+              <w:rPr>
+                <w:b/>
+              </w:rPr>
+              <w:t>Navn</w:t>
+            </w:r>
+          </w:p>
+        </w:tc>
+        <w:tc>
+          <w:tcPr>
+            <w:tcW w:w="1337" w:type="dxa"/>
+            <w:tcBorders>
+              <w:top w:val="single" w:sz="4" w:space="0" w:color="00000A"/>
+              <w:left w:val="single" w:sz="4" w:space="0" w:color="00000A"/>
+              <w:bottom w:val="single" w:sz="4" w:space="0" w:color="00000A"/>
+              <w:right w:val="single" w:sz="4" w:space="0" w:color="00000A"/>
+            </w:tcBorders>
+            <w:hideMark/>
+          </w:tcPr>
+          <w:p>
+            <w:pPr>
+              <w:spacing w:after="0"/>
+              <w:rPr>
+                <w:b/>
+              </w:rPr>
+            </w:pPr>
+            <w:r>
+              <w:rPr>
+                <w:b/>
+              </w:rPr>
+              <w:t xml:space="preserve">Fremmødt </w:t>
+            </w:r>
+          </w:p>
+        </w:tc>
+        <w:tc>
+          <w:tcPr>
+            <w:tcW w:w="1026" w:type="dxa"/>
+            <w:tcBorders>
+              <w:top w:val="single" w:sz="4" w:space="0" w:color="00000A"/>
+              <w:left w:val="single" w:sz="4" w:space="0" w:color="00000A"/>
+              <w:bottom w:val="single" w:sz="4" w:space="0" w:color="00000A"/>
+              <w:right w:val="single" w:sz="4" w:space="0" w:color="00000A"/>
+            </w:tcBorders>
+            <w:hideMark/>
+          </w:tcPr>
+          <w:p>
+            <w:pPr>
+              <w:spacing w:after="0"/>
+              <w:rPr>
+                <w:b/>
+              </w:rPr>
+            </w:pPr>
+            <w:r>
+              <w:rPr>
+                <w:b/>
+              </w:rPr>
+              <w:t>Afbud</w:t>
+            </w:r>
+          </w:p>
+        </w:tc>
+        <w:tc>
+          <w:tcPr>
+            <w:tcW w:w="1472" w:type="dxa"/>
+            <w:tcBorders>
+              <w:top w:val="single" w:sz="4" w:space="0" w:color="00000A"/>
+              <w:left w:val="single" w:sz="4" w:space="0" w:color="00000A"/>
+              <w:bottom w:val="single" w:sz="4" w:space="0" w:color="00000A"/>
+              <w:right w:val="single" w:sz="4" w:space="0" w:color="00000A"/>
+            </w:tcBorders>
+            <w:hideMark/>
+          </w:tcPr>
+          <w:p>
+            <w:pPr>
+              <w:spacing w:after="0"/>
+              <w:rPr>
+                <w:b/>
+              </w:rPr>
+            </w:pPr>
+            <w:r>
+              <w:rPr>
+                <w:b/>
+              </w:rPr>
+              <w:t>Fraværende</w:t>
+            </w:r>
+          </w:p>
+        </w:tc>
+      </w:tr>
+      <w:tr>
+        <w:tc>
+          <w:tcPr>
+            <w:tcW w:w="1270" w:type="dxa"/>
+            <w:tcBorders>
+              <w:top w:val="single" w:sz="4" w:space="0" w:color="00000A"/>
+              <w:left w:val="single" w:sz="4" w:space="0" w:color="00000A"/>
+              <w:bottom w:val="single" w:sz="4" w:space="0" w:color="00000A"/>
+              <w:right w:val="single" w:sz="4" w:space="0" w:color="00000A"/>
+            </w:tcBorders>
+            <w:hideMark/>
+          </w:tcPr>
+          <w:p>
+            <w:pPr>
+              <w:spacing w:after="0"/>
+            </w:pPr>
+            <w:r>
+              <w:t>Kristian</w:t>
+            </w:r>
+          </w:p>
+        </w:tc>
+        <w:tc>
+          <w:tcPr>
+            <w:tcW w:w="1337" w:type="dxa"/>
+            <w:tcBorders>
+              <w:top w:val="single" w:sz="4" w:space="0" w:color="00000A"/>
+              <w:left w:val="single" w:sz="4" w:space="0" w:color="00000A"/>
+              <w:bottom w:val="single" w:sz="4" w:space="0" w:color="00000A"/>
+              <w:right w:val="single" w:sz="4" w:space="0" w:color="00000A"/>
+            </w:tcBorders>
+            <w:hideMark/>
+          </w:tcPr>
+          <w:p>
+            <w:pPr>
+              <w:spacing w:after="0"/>
+              <w:jc w:val="center"/>
+            </w:pPr>
+            <w:r>
+              <w:t>x</w:t>
+            </w:r>
+          </w:p>
+        </w:tc>
+        <w:tc>
+          <w:tcPr>
+            <w:tcW w:w="1026" w:type="dxa"/>
+            <w:tcBorders>
+              <w:top w:val="single" w:sz="4" w:space="0" w:color="00000A"/>
+              <w:left w:val="single" w:sz="4" w:space="0" w:color="00000A"/>
+              <w:bottom w:val="single" w:sz="4" w:space="0" w:color="00000A"/>
+              <w:right w:val="single" w:sz="4" w:space="0" w:color="00000A"/>
+            </w:tcBorders>
+          </w:tcPr>
+          <w:p>
+            <w:pPr>
+              <w:spacing w:after="0"/>
+              <w:jc w:val="center"/>
+            </w:pPr>
+          </w:p>
+        </w:tc>
+        <w:tc>
+          <w:tcPr>
+            <w:tcW w:w="1472" w:type="dxa"/>
+            <w:tcBorders>
+              <w:top w:val="single" w:sz="4" w:space="0" w:color="00000A"/>
+              <w:left w:val="single" w:sz="4" w:space="0" w:color="00000A"/>
+              <w:bottom w:val="single" w:sz="4" w:space="0" w:color="00000A"/>
+              <w:right w:val="single" w:sz="4" w:space="0" w:color="00000A"/>
+            </w:tcBorders>
+          </w:tcPr>
+          <w:p>
+            <w:pPr>
+              <w:spacing w:after="0"/>
+              <w:jc w:val="center"/>
+            </w:pPr>
+          </w:p>
+        </w:tc>
+      </w:tr>
+      <w:tr>
+        <w:tc>
+          <w:tcPr>
+            <w:tcW w:w="1270" w:type="dxa"/>
+            <w:tcBorders>
+              <w:top w:val="single" w:sz="4" w:space="0" w:color="00000A"/>
+              <w:left w:val="single" w:sz="4" w:space="0" w:color="00000A"/>
+              <w:bottom w:val="single" w:sz="4" w:space="0" w:color="00000A"/>
+              <w:right w:val="single" w:sz="4" w:space="0" w:color="00000A"/>
+            </w:tcBorders>
+            <w:hideMark/>
+          </w:tcPr>
+          <w:p>
+            <w:pPr>
+              <w:spacing w:after="0"/>
+            </w:pPr>
+            <w:r>
+              <w:t>Jonas</w:t>
+            </w:r>
+          </w:p>
+        </w:tc>
+        <w:tc>
+          <w:tcPr>
+            <w:tcW w:w="1337" w:type="dxa"/>
+            <w:tcBorders>
+              <w:top w:val="single" w:sz="4" w:space="0" w:color="00000A"/>
+              <w:left w:val="single" w:sz="4" w:space="0" w:color="00000A"/>
+              <w:bottom w:val="single" w:sz="4" w:space="0" w:color="00000A"/>
+              <w:right w:val="single" w:sz="4" w:space="0" w:color="00000A"/>
+            </w:tcBorders>
+            <w:hideMark/>
+          </w:tcPr>
+          <w:p>
+            <w:pPr>
+              <w:spacing w:after="0"/>
+              <w:jc w:val="center"/>
+            </w:pPr>
+            <w:r>
+              <w:t>x</w:t>
+            </w:r>
+          </w:p>
+        </w:tc>
+        <w:tc>
+          <w:tcPr>
+            <w:tcW w:w="1026" w:type="dxa"/>
+            <w:tcBorders>
+              <w:top w:val="single" w:sz="4" w:space="0" w:color="00000A"/>
+              <w:left w:val="single" w:sz="4" w:space="0" w:color="00000A"/>
+              <w:bottom w:val="single" w:sz="4" w:space="0" w:color="00000A"/>
+              <w:right w:val="single" w:sz="4" w:space="0" w:color="00000A"/>
+            </w:tcBorders>
+          </w:tcPr>
+          <w:p>
+            <w:pPr>
+              <w:spacing w:after="0"/>
+              <w:jc w:val="center"/>
+            </w:pPr>
+          </w:p>
+        </w:tc>
+        <w:tc>
+          <w:tcPr>
+            <w:tcW w:w="1472" w:type="dxa"/>
+            <w:tcBorders>
+              <w:top w:val="single" w:sz="4" w:space="0" w:color="00000A"/>
+              <w:left w:val="single" w:sz="4" w:space="0" w:color="00000A"/>
+              <w:bottom w:val="single" w:sz="4" w:space="0" w:color="00000A"/>
+              <w:right w:val="single" w:sz="4" w:space="0" w:color="00000A"/>
+            </w:tcBorders>
+          </w:tcPr>
+          <w:p>
+            <w:pPr>
+              <w:spacing w:after="0"/>
+              <w:jc w:val="center"/>
+            </w:pPr>
+          </w:p>
+        </w:tc>
+      </w:tr>
+      <w:tr>
+        <w:tc>
+          <w:tcPr>
+            <w:tcW w:w="1270" w:type="dxa"/>
+            <w:tcBorders>
+              <w:top w:val="single" w:sz="4" w:space="0" w:color="00000A"/>
+              <w:left w:val="single" w:sz="4" w:space="0" w:color="00000A"/>
+              <w:bottom w:val="single" w:sz="4" w:space="0" w:color="00000A"/>
+              <w:right w:val="single" w:sz="4" w:space="0" w:color="00000A"/>
+            </w:tcBorders>
+            <w:hideMark/>
+          </w:tcPr>
+          <w:p>
+            <w:pPr>
+              <w:spacing w:after="0"/>
+            </w:pPr>
+            <w:r>
+              <w:t>Jeppe</w:t>
+            </w:r>
+          </w:p>
+        </w:tc>
+        <w:tc>
+          <w:tcPr>
+            <w:tcW w:w="1337" w:type="dxa"/>
+            <w:tcBorders>
+              <w:top w:val="single" w:sz="4" w:space="0" w:color="00000A"/>
+              <w:left w:val="single" w:sz="4" w:space="0" w:color="00000A"/>
+              <w:bottom w:val="single" w:sz="4" w:space="0" w:color="00000A"/>
+              <w:right w:val="single" w:sz="4" w:space="0" w:color="00000A"/>
+            </w:tcBorders>
+            <w:hideMark/>
+          </w:tcPr>
+          <w:p>
+            <w:pPr>
+              <w:spacing w:after="0"/>
+              <w:jc w:val="center"/>
+            </w:pPr>
+            <w:r>
+              <w:t>x</w:t>
+            </w:r>
+          </w:p>
+        </w:tc>
+        <w:tc>
+          <w:tcPr>
+            <w:tcW w:w="1026" w:type="dxa"/>
+            <w:tcBorders>
+              <w:top w:val="single" w:sz="4" w:space="0" w:color="00000A"/>
+              <w:left w:val="single" w:sz="4" w:space="0" w:color="00000A"/>
+              <w:bottom w:val="single" w:sz="4" w:space="0" w:color="00000A"/>
+              <w:right w:val="single" w:sz="4" w:space="0" w:color="00000A"/>
+            </w:tcBorders>
+          </w:tcPr>
+          <w:p>
+            <w:pPr>
+              <w:spacing w:after="0"/>
+              <w:jc w:val="center"/>
+            </w:pPr>
+          </w:p>
+        </w:tc>
+        <w:tc>
+          <w:tcPr>
+            <w:tcW w:w="1472" w:type="dxa"/>
+            <w:tcBorders>
+              <w:top w:val="single" w:sz="4" w:space="0" w:color="00000A"/>
+              <w:left w:val="single" w:sz="4" w:space="0" w:color="00000A"/>
+              <w:bottom w:val="single" w:sz="4" w:space="0" w:color="00000A"/>
+              <w:right w:val="single" w:sz="4" w:space="0" w:color="00000A"/>
+            </w:tcBorders>
+          </w:tcPr>
+          <w:p>
+            <w:pPr>
+              <w:spacing w:after="0"/>
+              <w:jc w:val="center"/>
+            </w:pPr>
+          </w:p>
+        </w:tc>
+      </w:tr>
+      <w:tr>
+        <w:tc>
+          <w:tcPr>
+            <w:tcW w:w="1270" w:type="dxa"/>
+            <w:tcBorders>
+              <w:top w:val="single" w:sz="4" w:space="0" w:color="00000A"/>
+              <w:left w:val="single" w:sz="4" w:space="0" w:color="00000A"/>
+              <w:bottom w:val="single" w:sz="4" w:space="0" w:color="00000A"/>
+              <w:right w:val="single" w:sz="4" w:space="0" w:color="00000A"/>
+            </w:tcBorders>
+            <w:hideMark/>
+          </w:tcPr>
+          <w:p>
+            <w:pPr>
+              <w:spacing w:after="0"/>
+            </w:pPr>
+            <w:r>
+              <w:t>Lukas</w:t>
+            </w:r>
+          </w:p>
+        </w:tc>
+        <w:tc>
+          <w:tcPr>
+            <w:tcW w:w="1337" w:type="dxa"/>
+            <w:tcBorders>
+              <w:top w:val="single" w:sz="4" w:space="0" w:color="00000A"/>
+              <w:left w:val="single" w:sz="4" w:space="0" w:color="00000A"/>
+              <w:bottom w:val="single" w:sz="4" w:space="0" w:color="00000A"/>
+              <w:right w:val="single" w:sz="4" w:space="0" w:color="00000A"/>
+            </w:tcBorders>
+            <w:hideMark/>
+          </w:tcPr>
+          <w:p>
+            <w:pPr>
+              <w:spacing w:after="0"/>
+              <w:jc w:val="center"/>
+            </w:pPr>
+            <w:r>
+              <w:t>x</w:t>
+            </w:r>
+          </w:p>
+        </w:tc>
+        <w:tc>
+          <w:tcPr>
+            <w:tcW w:w="1026" w:type="dxa"/>
+            <w:tcBorders>
+              <w:top w:val="single" w:sz="4" w:space="0" w:color="00000A"/>
+              <w:left w:val="single" w:sz="4" w:space="0" w:color="00000A"/>
+              <w:bottom w:val="single" w:sz="4" w:space="0" w:color="00000A"/>
+              <w:right w:val="single" w:sz="4" w:space="0" w:color="00000A"/>
+            </w:tcBorders>
+          </w:tcPr>
+          <w:p>
+            <w:pPr>
+              <w:spacing w:after="0"/>
+              <w:jc w:val="center"/>
+            </w:pPr>
+          </w:p>
+        </w:tc>
+        <w:tc>
+          <w:tcPr>
+            <w:tcW w:w="1472" w:type="dxa"/>
+            <w:tcBorders>
+              <w:top w:val="single" w:sz="4" w:space="0" w:color="00000A"/>
+              <w:left w:val="single" w:sz="4" w:space="0" w:color="00000A"/>
+              <w:bottom w:val="single" w:sz="4" w:space="0" w:color="00000A"/>
+              <w:right w:val="single" w:sz="4" w:space="0" w:color="00000A"/>
+            </w:tcBorders>
+          </w:tcPr>
+          <w:p>
+            <w:pPr>
+              <w:spacing w:after="0"/>
+              <w:jc w:val="center"/>
+            </w:pPr>
+          </w:p>
+        </w:tc>
+      </w:tr>
+      <w:tr>
+        <w:tc>
+          <w:tcPr>
+            <w:tcW w:w="1270" w:type="dxa"/>
+            <w:tcBorders>
+              <w:top w:val="single" w:sz="4" w:space="0" w:color="00000A"/>
+              <w:left w:val="single" w:sz="4" w:space="0" w:color="00000A"/>
+              <w:bottom w:val="single" w:sz="4" w:space="0" w:color="00000A"/>
+              <w:right w:val="single" w:sz="4" w:space="0" w:color="00000A"/>
+            </w:tcBorders>
+            <w:hideMark/>
+          </w:tcPr>
+          <w:p>
+            <w:pPr>
+              <w:spacing w:after="0"/>
+            </w:pPr>
+            <w:r>
+              <w:t>Felix</w:t>
+            </w:r>
+          </w:p>
+        </w:tc>
+        <w:tc>
+          <w:tcPr>
+            <w:tcW w:w="1337" w:type="dxa"/>
+            <w:tcBorders>
+              <w:top w:val="single" w:sz="4" w:space="0" w:color="00000A"/>
+              <w:left w:val="single" w:sz="4" w:space="0" w:color="00000A"/>
+              <w:bottom w:val="single" w:sz="4" w:space="0" w:color="00000A"/>
+              <w:right w:val="single" w:sz="4" w:space="0" w:color="00000A"/>
+            </w:tcBorders>
+            <w:hideMark/>
+          </w:tcPr>
+          <w:p>
+            <w:pPr>
+              <w:spacing w:after="0"/>
+              <w:jc w:val="center"/>
+            </w:pPr>
+          </w:p>
+        </w:tc>
+        <w:tc>
+          <w:tcPr>
+            <w:tcW w:w="1026" w:type="dxa"/>
+            <w:tcBorders>
+              <w:top w:val="single" w:sz="4" w:space="0" w:color="00000A"/>
+              <w:left w:val="single" w:sz="4" w:space="0" w:color="00000A"/>
+              <w:bottom w:val="single" w:sz="4" w:space="0" w:color="00000A"/>
+              <w:right w:val="single" w:sz="4" w:space="0" w:color="00000A"/>
+            </w:tcBorders>
+          </w:tcPr>
+          <w:p>
+            <w:pPr>
+              <w:spacing w:after="0"/>
+              <w:jc w:val="center"/>
+            </w:pPr>
+            <w:r>
+              <w:t>x</w:t>
+            </w:r>
+          </w:p>
+        </w:tc>
+        <w:tc>
+          <w:tcPr>
+            <w:tcW w:w="1472" w:type="dxa"/>
+            <w:tcBorders>
+              <w:top w:val="single" w:sz="4" w:space="0" w:color="00000A"/>
+              <w:left w:val="single" w:sz="4" w:space="0" w:color="00000A"/>
+              <w:bottom w:val="single" w:sz="4" w:space="0" w:color="00000A"/>
+              <w:right w:val="single" w:sz="4" w:space="0" w:color="00000A"/>
+            </w:tcBorders>
+          </w:tcPr>
+          <w:p>
+            <w:pPr>
+              <w:spacing w:after="0"/>
+              <w:jc w:val="center"/>
+            </w:pPr>
+          </w:p>
+        </w:tc>
+      </w:tr>
+      <w:tr>
+        <w:tc>
+          <w:tcPr>
+            <w:tcW w:w="1270" w:type="dxa"/>
+            <w:tcBorders>
+              <w:top w:val="single" w:sz="4" w:space="0" w:color="00000A"/>
+              <w:left w:val="single" w:sz="4" w:space="0" w:color="00000A"/>
+              <w:bottom w:val="single" w:sz="4" w:space="0" w:color="00000A"/>
+              <w:right w:val="single" w:sz="4" w:space="0" w:color="00000A"/>
+            </w:tcBorders>
+            <w:hideMark/>
+          </w:tcPr>
+          <w:p>
+            <w:pPr>
+              <w:spacing w:after="0"/>
+            </w:pPr>
+            <w:r>
+              <w:t>Lasse</w:t>
+            </w:r>
+          </w:p>
+        </w:tc>
+        <w:tc>
+          <w:tcPr>
+            <w:tcW w:w="1337" w:type="dxa"/>
+            <w:tcBorders>
+              <w:top w:val="single" w:sz="4" w:space="0" w:color="00000A"/>
+              <w:left w:val="single" w:sz="4" w:space="0" w:color="00000A"/>
+              <w:bottom w:val="single" w:sz="4" w:space="0" w:color="00000A"/>
+              <w:right w:val="single" w:sz="4" w:space="0" w:color="00000A"/>
+            </w:tcBorders>
+            <w:hideMark/>
+          </w:tcPr>
+          <w:p>
+            <w:pPr>
+              <w:spacing w:after="0"/>
+              <w:jc w:val="center"/>
+            </w:pPr>
+            <w:r>
+              <w:t>x</w:t>
+            </w:r>
+          </w:p>
+        </w:tc>
+        <w:tc>
+          <w:tcPr>
+            <w:tcW w:w="1026" w:type="dxa"/>
+            <w:tcBorders>
+              <w:top w:val="single" w:sz="4" w:space="0" w:color="00000A"/>
+              <w:left w:val="single" w:sz="4" w:space="0" w:color="00000A"/>
+              <w:bottom w:val="single" w:sz="4" w:space="0" w:color="00000A"/>
+              <w:right w:val="single" w:sz="4" w:space="0" w:color="00000A"/>
+            </w:tcBorders>
+          </w:tcPr>
+          <w:p>
+            <w:pPr>
+              <w:spacing w:after="0"/>
+              <w:jc w:val="center"/>
+            </w:pPr>
+          </w:p>
+        </w:tc>
+        <w:tc>
+          <w:tcPr>
+            <w:tcW w:w="1472" w:type="dxa"/>
+            <w:tcBorders>
+              <w:top w:val="single" w:sz="4" w:space="0" w:color="00000A"/>
+              <w:left w:val="single" w:sz="4" w:space="0" w:color="00000A"/>
+              <w:bottom w:val="single" w:sz="4" w:space="0" w:color="00000A"/>
+              <w:right w:val="single" w:sz="4" w:space="0" w:color="00000A"/>
+            </w:tcBorders>
+          </w:tcPr>
+          <w:p>
+            <w:pPr>
+              <w:spacing w:after="0"/>
+              <w:jc w:val="center"/>
+            </w:pPr>
+          </w:p>
+        </w:tc>
+      </w:tr>
+      <w:tr>
+        <w:tc>
+          <w:tcPr>
+            <w:tcW w:w="1270" w:type="dxa"/>
+            <w:tcBorders>
+              <w:top w:val="single" w:sz="4" w:space="0" w:color="00000A"/>
+              <w:left w:val="single" w:sz="4" w:space="0" w:color="00000A"/>
+              <w:bottom w:val="single" w:sz="4" w:space="0" w:color="00000A"/>
+              <w:right w:val="single" w:sz="4" w:space="0" w:color="00000A"/>
+            </w:tcBorders>
+            <w:hideMark/>
+          </w:tcPr>
+          <w:p>
+            <w:pPr>
+              <w:spacing w:after="0"/>
+            </w:pPr>
+            <w:r>
+              <w:t>Mathias</w:t>
+            </w:r>
+          </w:p>
+        </w:tc>
+        <w:tc>
+          <w:tcPr>
+            <w:tcW w:w="1337" w:type="dxa"/>
+            <w:tcBorders>
+              <w:top w:val="single" w:sz="4" w:space="0" w:color="00000A"/>
+              <w:left w:val="single" w:sz="4" w:space="0" w:color="00000A"/>
+              <w:bottom w:val="single" w:sz="4" w:space="0" w:color="00000A"/>
+              <w:right w:val="single" w:sz="4" w:space="0" w:color="00000A"/>
+            </w:tcBorders>
+          </w:tcPr>
+          <w:p>
+            <w:pPr>
+              <w:spacing w:after="0"/>
+              <w:jc w:val="center"/>
+            </w:pPr>
+            <w:r>
+              <w:t>x</w:t>
+            </w:r>
+          </w:p>
+        </w:tc>
+        <w:tc>
+          <w:tcPr>
+            <w:tcW w:w="1026" w:type="dxa"/>
+            <w:tcBorders>
+              <w:top w:val="single" w:sz="4" w:space="0" w:color="00000A"/>
+              <w:left w:val="single" w:sz="4" w:space="0" w:color="00000A"/>
+              <w:bottom w:val="single" w:sz="4" w:space="0" w:color="00000A"/>
+              <w:right w:val="single" w:sz="4" w:space="0" w:color="00000A"/>
+            </w:tcBorders>
+            <w:hideMark/>
+          </w:tcPr>
+          <w:p>
+            <w:pPr>
+              <w:spacing w:after="0"/>
+              <w:jc w:val="center"/>
+            </w:pPr>
+          </w:p>
+        </w:tc>
+        <w:tc>
+          <w:tcPr>
+            <w:tcW w:w="1472" w:type="dxa"/>
+            <w:tcBorders>
+              <w:top w:val="single" w:sz="4" w:space="0" w:color="00000A"/>
+              <w:left w:val="single" w:sz="4" w:space="0" w:color="00000A"/>
+              <w:bottom w:val="single" w:sz="4" w:space="0" w:color="00000A"/>
+              <w:right w:val="single" w:sz="4" w:space="0" w:color="00000A"/>
+            </w:tcBorders>
+          </w:tcPr>
+          <w:p>
+            <w:pPr>
+              <w:spacing w:after="0"/>
+              <w:jc w:val="center"/>
+            </w:pPr>
+          </w:p>
+        </w:tc>
+      </w:tr>
+      <w:tr>
+        <w:tc>
+          <w:tcPr>
+            <w:tcW w:w="1270" w:type="dxa"/>
+            <w:tcBorders>
+              <w:top w:val="single" w:sz="4" w:space="0" w:color="00000A"/>
+              <w:left w:val="single" w:sz="4" w:space="0" w:color="00000A"/>
+              <w:bottom w:val="single" w:sz="4" w:space="0" w:color="00000A"/>
+              <w:right w:val="single" w:sz="4" w:space="0" w:color="00000A"/>
+            </w:tcBorders>
+            <w:hideMark/>
+          </w:tcPr>
+          <w:p>
+            <w:pPr>
+              <w:spacing w:after="0"/>
+            </w:pPr>
+            <w:r>
+              <w:t>Kristoffer</w:t>
+            </w:r>
+          </w:p>
+        </w:tc>
+        <w:tc>
+          <w:tcPr>
+            <w:tcW w:w="1337" w:type="dxa"/>
+            <w:tcBorders>
+              <w:top w:val="single" w:sz="4" w:space="0" w:color="00000A"/>
+              <w:left w:val="single" w:sz="4" w:space="0" w:color="00000A"/>
+              <w:bottom w:val="single" w:sz="4" w:space="0" w:color="00000A"/>
+              <w:right w:val="single" w:sz="4" w:space="0" w:color="00000A"/>
+            </w:tcBorders>
+            <w:hideMark/>
+          </w:tcPr>
+          <w:p>
+            <w:pPr>
+              <w:spacing w:after="0"/>
+              <w:jc w:val="center"/>
+            </w:pPr>
+            <w:r>
+              <w:t>x</w:t>
+            </w:r>
+          </w:p>
+        </w:tc>
+        <w:tc>
+          <w:tcPr>
+            <w:tcW w:w="1026" w:type="dxa"/>
+            <w:tcBorders>
+              <w:top w:val="single" w:sz="4" w:space="0" w:color="00000A"/>
+              <w:left w:val="single" w:sz="4" w:space="0" w:color="00000A"/>
+              <w:bottom w:val="single" w:sz="4" w:space="0" w:color="00000A"/>
+              <w:right w:val="single" w:sz="4" w:space="0" w:color="00000A"/>
+            </w:tcBorders>
+          </w:tcPr>
+          <w:p>
+            <w:pPr>
+              <w:spacing w:after="0"/>
+              <w:jc w:val="center"/>
+            </w:pPr>
+          </w:p>
+        </w:tc>
+        <w:tc>
+          <w:tcPr>
+            <w:tcW w:w="1472" w:type="dxa"/>
+            <w:tcBorders>
+              <w:top w:val="single" w:sz="4" w:space="0" w:color="00000A"/>
+              <w:left w:val="single" w:sz="4" w:space="0" w:color="00000A"/>
+              <w:bottom w:val="single" w:sz="4" w:space="0" w:color="00000A"/>
+              <w:right w:val="single" w:sz="4" w:space="0" w:color="00000A"/>
+            </w:tcBorders>
+          </w:tcPr>
+          <w:p>
+            <w:pPr>
+              <w:spacing w:after="0"/>
+              <w:jc w:val="center"/>
+            </w:pPr>
+          </w:p>
+        </w:tc>
+      </w:tr>
+    </w:tbl>
     <w:p/>
     <w:p>
       <w:pPr>
@@ -339,11 +1052,8 @@
         </w:numPr>
       </w:pPr>
       <w:r>
-        <w:t xml:space="preserve">Kristian: Godt at vi aftalte at prioritere opgaverne, og at vi planlagde flere opgaver end vi kunne nå, og så at de vigtigste blev lavet. Rigtig godt at vi har </w:t>
-      </w:r>
-      <w:r>
         <w:lastRenderedPageBreak/>
-        <w:t>planlagt hvad der skal fremvises, da det er et mål der motiverer. Godt at vi prøvede at køre Skype, når ikke alle var mødt op til SCRUM-mødet.</w:t>
+        <w:t>Kristian: Godt at vi aftalte at prioritere opgaverne, og at vi planlagde flere opgaver end vi kunne nå, og så at de vigtigste blev lavet. Rigtig godt at vi har planlagt hvad der skal fremvises, da det er et mål der motiverer. Godt at vi prøvede at køre Skype, når ikke alle var mødt op til SCRUM-mødet.</w:t>
       </w:r>
     </w:p>
     <w:p>
@@ -464,90 +1174,138 @@
       </w:pPr>
       <w:r>
         <w:t>Ved problemer med at overskue noget, i dette tilfælde datastrukturerne på Rock, bør man sætte sig først og få lavet en applikationsmodel el. lign., så programmeringsfolkene har noget konkret at forholde sig til.</w:t>
+      </w:r>
+    </w:p>
+    <w:p>
+      <w:pPr>
+        <w:pStyle w:val="Listeafsnit"/>
+        <w:numPr>
+          <w:ilvl w:val="0"/>
+          <w:numId w:val="1"/>
+        </w:numPr>
+      </w:pPr>
+      <w:r>
+        <w:t>Opdateret tidsplan</w:t>
+      </w:r>
+    </w:p>
+    <w:p>
+      <w:pPr>
+        <w:pStyle w:val="Listeafsnit"/>
+        <w:numPr>
+          <w:ilvl w:val="2"/>
+          <w:numId w:val="1"/>
+        </w:numPr>
+      </w:pPr>
+      <w:r>
+        <w:t>Tidsplan opdateret</w:t>
+      </w:r>
+    </w:p>
+    <w:p>
+      <w:pPr>
+        <w:pStyle w:val="Listeafsnit"/>
+        <w:numPr>
+          <w:ilvl w:val="0"/>
+          <w:numId w:val="1"/>
+        </w:numPr>
+      </w:pPr>
+      <w:r>
+        <w:t>Eventuelt</w:t>
+      </w:r>
+    </w:p>
+    <w:p>
+      <w:pPr>
+        <w:pStyle w:val="Listeafsnit"/>
+        <w:ind w:left="1304"/>
+      </w:pPr>
+      <w:r>
+        <w:t xml:space="preserve">Peter anbefaler os at lave en henvisning </w:t>
+      </w:r>
+    </w:p>
+    <w:p>
+      <w:pPr>
+        <w:pStyle w:val="Listeafsnit"/>
+        <w:numPr>
+          <w:ilvl w:val="0"/>
+          <w:numId w:val="1"/>
+        </w:numPr>
+      </w:pPr>
+      <w:r>
+        <w:t>Mødeafslutning</w:t>
+      </w:r>
+    </w:p>
+    <w:p>
+      <w:pPr>
+        <w:pStyle w:val="Listeafsnit"/>
+        <w:numPr>
+          <w:ilvl w:val="1"/>
+          <w:numId w:val="1"/>
+        </w:numPr>
+      </w:pPr>
+      <w:r>
+        <w:t>Aftale tidspunkt til næste møde</w:t>
+      </w:r>
+    </w:p>
+    <w:p>
+      <w:pPr>
+        <w:pStyle w:val="Listeafsnit"/>
+        <w:numPr>
+          <w:ilvl w:val="2"/>
+          <w:numId w:val="1"/>
+        </w:numPr>
+      </w:pPr>
+      <w:r>
+        <w:t>Nyt sprint løber til 01-12-2014</w:t>
+      </w:r>
+    </w:p>
+    <w:p>
+      <w:pPr>
+        <w:pStyle w:val="Listeafsnit"/>
+        <w:numPr>
+          <w:ilvl w:val="1"/>
+          <w:numId w:val="1"/>
+        </w:numPr>
+      </w:pPr>
+      <w:r>
+        <w:t>Aftale tidspunkt til næste gruppearbejde</w:t>
+      </w:r>
+    </w:p>
+    <w:p>
+      <w:pPr>
+        <w:pStyle w:val="Listeafsnit"/>
+        <w:numPr>
+          <w:ilvl w:val="2"/>
+          <w:numId w:val="1"/>
+        </w:numPr>
+      </w:pPr>
+      <w:r>
+        <w:t>Vi arbejder opdelt i sprintet indtil retrospektmøde</w:t>
+      </w:r>
+    </w:p>
+    <w:p>
+      <w:pPr>
+        <w:pStyle w:val="Listeafsnit"/>
+        <w:numPr>
+          <w:ilvl w:val="1"/>
+          <w:numId w:val="1"/>
+        </w:numPr>
+      </w:pPr>
+      <w:r>
+        <w:t>Mødeindkalder til næste møde ajourfører kalenderen på CampusNet</w:t>
+      </w:r>
+    </w:p>
+    <w:p>
+      <w:pPr>
+        <w:pStyle w:val="Listeafsnit"/>
+        <w:numPr>
+          <w:ilvl w:val="2"/>
+          <w:numId w:val="1"/>
+        </w:numPr>
+      </w:pPr>
+      <w:r>
+        <w:t>Jonas er mødeindkalder til retrospektmødet</w:t>
       </w:r>
       <w:bookmarkStart w:id="0" w:name="_GoBack"/>
       <w:bookmarkEnd w:id="0"/>
-    </w:p>
-    <w:p>
-      <w:pPr>
-        <w:pStyle w:val="Listeafsnit"/>
-        <w:numPr>
-          <w:ilvl w:val="0"/>
-          <w:numId w:val="1"/>
-        </w:numPr>
-      </w:pPr>
-      <w:r>
-        <w:t>Opdateret tidsplan</w:t>
-      </w:r>
-    </w:p>
-    <w:p>
-      <w:pPr>
-        <w:pStyle w:val="Listeafsnit"/>
-        <w:numPr>
-          <w:ilvl w:val="0"/>
-          <w:numId w:val="1"/>
-        </w:numPr>
-      </w:pPr>
-      <w:r>
-        <w:t>Eventuelt</w:t>
-      </w:r>
-    </w:p>
-    <w:p>
-      <w:pPr>
-        <w:pStyle w:val="Listeafsnit"/>
-        <w:ind w:left="1304"/>
-      </w:pPr>
-      <w:r>
-        <w:t xml:space="preserve">Peter anbefaler os at lave en henvisning </w:t>
-      </w:r>
-    </w:p>
-    <w:p>
-      <w:pPr>
-        <w:pStyle w:val="Listeafsnit"/>
-        <w:numPr>
-          <w:ilvl w:val="0"/>
-          <w:numId w:val="1"/>
-        </w:numPr>
-      </w:pPr>
-      <w:r>
-        <w:t>Mødeafslutning</w:t>
-      </w:r>
-    </w:p>
-    <w:p>
-      <w:pPr>
-        <w:pStyle w:val="Listeafsnit"/>
-        <w:numPr>
-          <w:ilvl w:val="1"/>
-          <w:numId w:val="1"/>
-        </w:numPr>
-      </w:pPr>
-      <w:r>
-        <w:t>Aftale tidspunkt til næste møde</w:t>
-      </w:r>
-    </w:p>
-    <w:p>
-      <w:pPr>
-        <w:pStyle w:val="Listeafsnit"/>
-        <w:numPr>
-          <w:ilvl w:val="1"/>
-          <w:numId w:val="1"/>
-        </w:numPr>
-      </w:pPr>
-      <w:r>
-        <w:t>Aftale tidspunkt til næste gruppearbejde</w:t>
-      </w:r>
-    </w:p>
-    <w:p>
-      <w:pPr>
-        <w:pStyle w:val="Listeafsnit"/>
-        <w:numPr>
-          <w:ilvl w:val="1"/>
-          <w:numId w:val="1"/>
-        </w:numPr>
-      </w:pPr>
-      <w:r>
-        <w:t>Mødeindkalder til næste møde ajourfører kalenderen på CampusNet</w:t>
-      </w:r>
     </w:p>
     <w:sectPr>
       <w:type w:val="continuous"/>

</xml_diff>